<commit_message>
update week 3 thurs
</commit_message>
<xml_diff>
--- a/docs/content/labs/lab2-descriptive.docx
+++ b/docs/content/labs/lab2-descriptive.docx
@@ -2499,92 +2499,6 @@
         </w:tc>
       </w:tr>
     </w:tbl>
-    <w:p>
-      <w:pPr>
-        <w:pStyle w:val="SourceCode"/>
-      </w:pPr>
-      <w:r>
-        <w:rPr>
-          <w:rStyle w:val="NormalTok"/>
-        </w:rPr>
-        <w:t xml:space="preserve">knitr</w:t>
-      </w:r>
-      <w:r>
-        <w:rPr>
-          <w:rStyle w:val="SpecialCharTok"/>
-        </w:rPr>
-        <w:t xml:space="preserve">::</w:t>
-      </w:r>
-      <w:r>
-        <w:rPr>
-          <w:rStyle w:val="FunctionTok"/>
-        </w:rPr>
-        <w:t xml:space="preserve">purl</w:t>
-      </w:r>
-      <w:r>
-        <w:rPr>
-          <w:rStyle w:val="NormalTok"/>
-        </w:rPr>
-        <w:t xml:space="preserve">(</w:t>
-      </w:r>
-      <w:r>
-        <w:rPr>
-          <w:rStyle w:val="AttributeTok"/>
-        </w:rPr>
-        <w:t xml:space="preserve">input =</w:t>
-      </w:r>
-      <w:r>
-        <w:rPr>
-          <w:rStyle w:val="NormalTok"/>
-        </w:rPr>
-        <w:t xml:space="preserve"> </w:t>
-      </w:r>
-      <w:r>
-        <w:rPr>
-          <w:rStyle w:val="StringTok"/>
-        </w:rPr>
-        <w:t xml:space="preserve">'lab2-descriptive.qmd'</w:t>
-      </w:r>
-      <w:r>
-        <w:rPr>
-          <w:rStyle w:val="NormalTok"/>
-        </w:rPr>
-        <w:t xml:space="preserve">,</w:t>
-      </w:r>
-      <w:r>
-        <w:br/>
-      </w:r>
-      <w:r>
-        <w:rPr>
-          <w:rStyle w:val="NormalTok"/>
-        </w:rPr>
-        <w:t xml:space="preserve">            </w:t>
-      </w:r>
-      <w:r>
-        <w:rPr>
-          <w:rStyle w:val="AttributeTok"/>
-        </w:rPr>
-        <w:t xml:space="preserve">output =</w:t>
-      </w:r>
-      <w:r>
-        <w:rPr>
-          <w:rStyle w:val="NormalTok"/>
-        </w:rPr>
-        <w:t xml:space="preserve"> </w:t>
-      </w:r>
-      <w:r>
-        <w:rPr>
-          <w:rStyle w:val="StringTok"/>
-        </w:rPr>
-        <w:t xml:space="preserve">'lab2-descriptive.R'</w:t>
-      </w:r>
-      <w:r>
-        <w:rPr>
-          <w:rStyle w:val="NormalTok"/>
-        </w:rPr>
-        <w:t xml:space="preserve">)</w:t>
-      </w:r>
-    </w:p>
     <w:bookmarkEnd w:id="35"/>
     <w:sectPr/>
   </w:body>

</xml_diff>